<commit_message>
ajustando terms and conditions
</commit_message>
<xml_diff>
--- a/img/Cayad Terms and Conditions.docx
+++ b/img/Cayad Terms and Conditions.docx
@@ -24,107 +24,47 @@
           <w:szCs w:val="36"/>
           <w:lang w:val="en-US" w:eastAsia="ru-RU"/>
         </w:rPr>
-        <w:t>Cayad</w:t>
-      </w:r>
+        <w:t>Cayad Services LLC (Cayad) Auto Transport Shipping Order Terms and Conditions.</w:t>
+      </w:r>
+    </w:p>
+    <w:p>
+      <w:pPr>
+        <w:pStyle w:val="Normal"/>
+        <w:spacing w:lineRule="auto" w:line="240" w:beforeAutospacing="1" w:afterAutospacing="1"/>
+        <w:rPr>
+          <w:rFonts w:ascii="Times New Roman" w:hAnsi="Times New Roman" w:eastAsia="Times New Roman" w:cs="Times New Roman"/>
+          <w:sz w:val="24"/>
+          <w:szCs w:val="24"/>
+          <w:lang w:val="en-US" w:eastAsia="ru-RU"/>
+        </w:rPr>
+      </w:pPr>
+      <w:r>
+        <w:rPr>
+          <w:rFonts w:eastAsia="Times New Roman" w:cs="Times New Roman" w:ascii="Times New Roman" w:hAnsi="Times New Roman"/>
+          <w:sz w:val="24"/>
+          <w:szCs w:val="24"/>
+          <w:lang w:val="en-US" w:eastAsia="ru-RU"/>
+        </w:rPr>
+        <w:t> </w:t>
+      </w:r>
+    </w:p>
+    <w:p>
+      <w:pPr>
+        <w:pStyle w:val="Normal"/>
+        <w:spacing w:lineRule="auto" w:line="240" w:beforeAutospacing="1" w:afterAutospacing="1"/>
+        <w:rPr>
+          <w:rFonts w:ascii="Times New Roman" w:hAnsi="Times New Roman" w:eastAsia="Times New Roman" w:cs="Times New Roman"/>
+          <w:sz w:val="24"/>
+          <w:szCs w:val="24"/>
+          <w:lang w:val="en-US" w:eastAsia="ru-RU"/>
+        </w:rPr>
+      </w:pPr>
       <w:r>
         <w:rPr>
           <w:rFonts w:eastAsia="Times New Roman" w:cs="Times New Roman" w:ascii="Times New Roman" w:hAnsi="Times New Roman"/>
           <w:b/>
           <w:bCs/>
           <w:color w:val="000000"/>
-          <w:sz w:val="36"/>
-          <w:szCs w:val="36"/>
-          <w:lang w:val="en-US" w:eastAsia="ru-RU"/>
-        </w:rPr>
-        <w:t xml:space="preserve"> </w:t>
-      </w:r>
-      <w:r>
-        <w:rPr>
-          <w:rFonts w:eastAsia="Times New Roman" w:cs="Times New Roman" w:ascii="Times New Roman" w:hAnsi="Times New Roman"/>
-          <w:b/>
-          <w:bCs/>
-          <w:color w:val="000000"/>
-          <w:sz w:val="36"/>
-          <w:szCs w:val="36"/>
-          <w:lang w:val="en-US" w:eastAsia="ru-RU"/>
-        </w:rPr>
-        <w:t>Services</w:t>
-      </w:r>
-      <w:r>
-        <w:rPr>
-          <w:rFonts w:eastAsia="Times New Roman" w:cs="Times New Roman" w:ascii="Times New Roman" w:hAnsi="Times New Roman"/>
-          <w:b/>
-          <w:bCs/>
-          <w:color w:val="000000"/>
-          <w:sz w:val="36"/>
-          <w:szCs w:val="36"/>
-          <w:lang w:val="en-US" w:eastAsia="ru-RU"/>
-        </w:rPr>
-        <w:t xml:space="preserve"> LLC (</w:t>
-      </w:r>
-      <w:r>
-        <w:rPr>
-          <w:rFonts w:eastAsia="Times New Roman" w:cs="Times New Roman" w:ascii="Times New Roman" w:hAnsi="Times New Roman"/>
-          <w:b/>
-          <w:bCs/>
-          <w:color w:val="000000"/>
-          <w:sz w:val="36"/>
-          <w:szCs w:val="36"/>
-          <w:lang w:val="en-US" w:eastAsia="ru-RU"/>
-        </w:rPr>
-        <w:t>Cayad</w:t>
-      </w:r>
-      <w:r>
-        <w:rPr>
-          <w:rFonts w:eastAsia="Times New Roman" w:cs="Times New Roman" w:ascii="Times New Roman" w:hAnsi="Times New Roman"/>
-          <w:b/>
-          <w:bCs/>
-          <w:color w:val="000000"/>
-          <w:sz w:val="36"/>
-          <w:szCs w:val="36"/>
-          <w:lang w:val="en-US" w:eastAsia="ru-RU"/>
-        </w:rPr>
-        <w:t>) Auto Transport Shipping Order Terms and Conditions.</w:t>
-      </w:r>
-    </w:p>
-    <w:p>
-      <w:pPr>
-        <w:pStyle w:val="Normal"/>
-        <w:spacing w:lineRule="auto" w:line="240" w:beforeAutospacing="1" w:afterAutospacing="1"/>
-        <w:rPr>
-          <w:rFonts w:ascii="Times New Roman" w:hAnsi="Times New Roman" w:eastAsia="Times New Roman" w:cs="Times New Roman"/>
-          <w:sz w:val="24"/>
-          <w:szCs w:val="24"/>
-          <w:lang w:val="en-US" w:eastAsia="ru-RU"/>
-        </w:rPr>
-      </w:pPr>
-      <w:r>
-        <w:rPr>
-          <w:rFonts w:eastAsia="Times New Roman" w:cs="Times New Roman" w:ascii="Times New Roman" w:hAnsi="Times New Roman"/>
-          <w:sz w:val="24"/>
-          <w:szCs w:val="24"/>
-          <w:lang w:val="en-US" w:eastAsia="ru-RU"/>
-        </w:rPr>
-        <w:t> </w:t>
-      </w:r>
-    </w:p>
-    <w:p>
-      <w:pPr>
-        <w:pStyle w:val="Normal"/>
-        <w:spacing w:lineRule="auto" w:line="240" w:beforeAutospacing="1" w:afterAutospacing="1"/>
-        <w:rPr>
-          <w:rFonts w:ascii="Times New Roman" w:hAnsi="Times New Roman" w:eastAsia="Times New Roman" w:cs="Times New Roman"/>
-          <w:sz w:val="24"/>
-          <w:szCs w:val="24"/>
-          <w:lang w:val="en-US" w:eastAsia="ru-RU"/>
-        </w:rPr>
-      </w:pPr>
-      <w:r>
-        <w:rPr>
-          <w:rFonts w:eastAsia="Times New Roman" w:cs="Times New Roman" w:ascii="Times New Roman" w:hAnsi="Times New Roman"/>
-          <w:b/>
-          <w:bCs/>
-          <w:color w:val="000000"/>
           <w:sz w:val="28"/>
           <w:szCs w:val="28"/>
           <w:lang w:val="en-US" w:eastAsia="ru-RU"/>
@@ -151,67 +91,7 @@
           <w:szCs w:val="24"/>
           <w:lang w:val="en-US" w:eastAsia="ru-RU"/>
         </w:rPr>
-        <w:t xml:space="preserve">This document contains and specifies the full Auto Transport Order Terms and Conditions of Use and Service “Agreement” of </w:t>
-      </w:r>
-      <w:r>
-        <w:rPr>
-          <w:rFonts w:eastAsia="Times New Roman" w:cs="Times New Roman" w:ascii="Times New Roman" w:hAnsi="Times New Roman"/>
-          <w:color w:val="000000"/>
-          <w:sz w:val="24"/>
-          <w:szCs w:val="24"/>
-          <w:lang w:val="en-US" w:eastAsia="ru-RU"/>
-        </w:rPr>
-        <w:t>Cayad Services</w:t>
-      </w:r>
-      <w:r>
-        <w:rPr>
-          <w:rFonts w:eastAsia="Times New Roman" w:cs="Times New Roman" w:ascii="Times New Roman" w:hAnsi="Times New Roman"/>
-          <w:color w:val="000000"/>
-          <w:sz w:val="24"/>
-          <w:szCs w:val="24"/>
-          <w:lang w:val="en-US" w:eastAsia="ru-RU"/>
-        </w:rPr>
-        <w:t xml:space="preserve"> LLC. </w:t>
-      </w:r>
-      <w:r>
-        <w:rPr>
-          <w:rFonts w:eastAsia="Times New Roman" w:cs="Times New Roman" w:ascii="Times New Roman" w:hAnsi="Times New Roman"/>
-          <w:color w:val="000000"/>
-          <w:sz w:val="24"/>
-          <w:szCs w:val="24"/>
-          <w:lang w:val="en-US" w:eastAsia="ru-RU"/>
-        </w:rPr>
-        <w:t>Cayad</w:t>
-      </w:r>
-      <w:r>
-        <w:rPr>
-          <w:rFonts w:eastAsia="Times New Roman" w:cs="Times New Roman" w:ascii="Times New Roman" w:hAnsi="Times New Roman"/>
-          <w:color w:val="000000"/>
-          <w:sz w:val="24"/>
-          <w:szCs w:val="24"/>
-          <w:lang w:val="en-US" w:eastAsia="ru-RU"/>
-        </w:rPr>
-        <w:t xml:space="preserve">  is licensed by the Department of Transportation (DOT) as an auto transport broker. </w:t>
-      </w:r>
-      <w:r>
-        <w:rPr>
-          <w:rFonts w:eastAsia="Times New Roman" w:cs="Times New Roman" w:ascii="Times New Roman" w:hAnsi="Times New Roman"/>
-          <w:color w:val="000000"/>
-          <w:sz w:val="24"/>
-          <w:szCs w:val="24"/>
-          <w:lang w:val="en-US" w:eastAsia="ru-RU"/>
-        </w:rPr>
-        <w:t>Cayad</w:t>
-      </w:r>
-      <w:r>
-        <w:rPr>
-          <w:rFonts w:eastAsia="Times New Roman" w:cs="Times New Roman" w:ascii="Times New Roman" w:hAnsi="Times New Roman"/>
-          <w:color w:val="000000"/>
-          <w:sz w:val="24"/>
-          <w:szCs w:val="24"/>
-          <w:lang w:val="en-US" w:eastAsia="ru-RU"/>
-        </w:rPr>
-        <w:t xml:space="preserve">  functions as an auto transportation broker “Agent” between Customer (including Customer’s authorized agent), and Carrier.</w:t>
+        <w:t>This document contains and specifies the full Auto Transport Order Terms and Conditions of Use and Service “Agreement” of Cayad Services LLC. Cayad  is licensed by the Department of Transportation (DOT) as an auto transport broker. Cayad  functions as an auto transportation broker “Agent” between Customer (including Customer’s authorized agent), and Carrier.</w:t>
       </w:r>
     </w:p>
     <w:p>
@@ -284,8 +164,34 @@
           <w:szCs w:val="24"/>
           <w:lang w:val="en-US" w:eastAsia="ru-RU"/>
         </w:rPr>
-        <w:t>Cayad</w:t>
-      </w:r>
+        <w:t>Cayad:</w:t>
+      </w:r>
+      <w:r>
+        <w:rPr>
+          <w:rFonts w:eastAsia="Times New Roman" w:cs="Times New Roman" w:ascii="Times New Roman" w:hAnsi="Times New Roman"/>
+          <w:color w:val="000000"/>
+          <w:sz w:val="24"/>
+          <w:szCs w:val="24"/>
+          <w:lang w:val="en-US" w:eastAsia="ru-RU"/>
+        </w:rPr>
+        <w:t xml:space="preserve"> Cayad Services LLC . (“Cayad ”) is a Brooklyn corporation with its principal office or place of business at 2223 78th St, Brooklyn, NY, 11214. Cayad refers to the corporation itself including all employees, directors, managers, agents, officers, and staff of Cayad Services LLC.</w:t>
+      </w:r>
+    </w:p>
+    <w:p>
+      <w:pPr>
+        <w:pStyle w:val="Normal"/>
+        <w:numPr>
+          <w:ilvl w:val="0"/>
+          <w:numId w:val="1"/>
+        </w:numPr>
+        <w:spacing w:lineRule="auto" w:line="240" w:before="0" w:after="0"/>
+        <w:rPr>
+          <w:rFonts w:ascii="Times New Roman" w:hAnsi="Times New Roman" w:eastAsia="Times New Roman" w:cs="Times New Roman"/>
+          <w:sz w:val="24"/>
+          <w:szCs w:val="24"/>
+          <w:lang w:val="en-US" w:eastAsia="ru-RU"/>
+        </w:rPr>
+      </w:pPr>
       <w:r>
         <w:rPr>
           <w:rFonts w:eastAsia="Times New Roman" w:cs="Times New Roman" w:ascii="Times New Roman" w:hAnsi="Times New Roman"/>
@@ -296,97 +202,17 @@
           <w:szCs w:val="24"/>
           <w:lang w:val="en-US" w:eastAsia="ru-RU"/>
         </w:rPr>
-        <w:t>:</w:t>
-      </w:r>
-      <w:r>
-        <w:rPr>
-          <w:rFonts w:eastAsia="Times New Roman" w:cs="Times New Roman" w:ascii="Times New Roman" w:hAnsi="Times New Roman"/>
-          <w:color w:val="000000"/>
-          <w:sz w:val="24"/>
-          <w:szCs w:val="24"/>
-          <w:lang w:val="en-US" w:eastAsia="ru-RU"/>
-        </w:rPr>
-        <w:t xml:space="preserve"> </w:t>
-      </w:r>
-      <w:r>
-        <w:rPr>
-          <w:rFonts w:eastAsia="Times New Roman" w:cs="Times New Roman" w:ascii="Times New Roman" w:hAnsi="Times New Roman"/>
-          <w:color w:val="000000"/>
-          <w:sz w:val="24"/>
-          <w:szCs w:val="24"/>
-          <w:lang w:val="en-US" w:eastAsia="ru-RU"/>
-        </w:rPr>
-        <w:t>Cayad Services</w:t>
-      </w:r>
-      <w:r>
-        <w:rPr>
-          <w:rFonts w:eastAsia="Times New Roman" w:cs="Times New Roman" w:ascii="Times New Roman" w:hAnsi="Times New Roman"/>
-          <w:color w:val="000000"/>
-          <w:sz w:val="24"/>
-          <w:szCs w:val="24"/>
-          <w:lang w:val="en-US" w:eastAsia="ru-RU"/>
-        </w:rPr>
-        <w:t xml:space="preserve"> LLC . (“</w:t>
-      </w:r>
-      <w:r>
-        <w:rPr>
-          <w:rFonts w:eastAsia="Times New Roman" w:cs="Times New Roman" w:ascii="Times New Roman" w:hAnsi="Times New Roman"/>
-          <w:color w:val="000000"/>
-          <w:sz w:val="24"/>
-          <w:szCs w:val="24"/>
-          <w:lang w:val="en-US" w:eastAsia="ru-RU"/>
-        </w:rPr>
-        <w:t>Cayad</w:t>
-      </w:r>
-      <w:r>
-        <w:rPr>
-          <w:rFonts w:eastAsia="Times New Roman" w:cs="Times New Roman" w:ascii="Times New Roman" w:hAnsi="Times New Roman"/>
-          <w:color w:val="000000"/>
-          <w:sz w:val="24"/>
-          <w:szCs w:val="24"/>
-          <w:lang w:val="en-US" w:eastAsia="ru-RU"/>
-        </w:rPr>
-        <w:t xml:space="preserve"> ”) is a Brooklyn corporation with its principal office or place of business at 2223 78th St, Brooklyn, NY, 11214. </w:t>
-      </w:r>
-      <w:r>
-        <w:rPr>
-          <w:rFonts w:eastAsia="Times New Roman" w:cs="Times New Roman" w:ascii="Times New Roman" w:hAnsi="Times New Roman"/>
-          <w:color w:val="000000"/>
-          <w:sz w:val="24"/>
-          <w:szCs w:val="24"/>
-          <w:lang w:val="en-US" w:eastAsia="ru-RU"/>
-        </w:rPr>
-        <w:t>Cayad</w:t>
-      </w:r>
-      <w:r>
-        <w:rPr>
-          <w:rFonts w:eastAsia="Times New Roman" w:cs="Times New Roman" w:ascii="Times New Roman" w:hAnsi="Times New Roman"/>
-          <w:color w:val="000000"/>
-          <w:sz w:val="24"/>
-          <w:szCs w:val="24"/>
-          <w:lang w:val="en-US" w:eastAsia="ru-RU"/>
-        </w:rPr>
-        <w:t xml:space="preserve"> refers to the corporation itself including all employees, directors, managers, agents, officers, and staff of </w:t>
-      </w:r>
-      <w:r>
-        <w:rPr>
-          <w:rFonts w:eastAsia="Times New Roman" w:cs="Times New Roman" w:ascii="Times New Roman" w:hAnsi="Times New Roman"/>
-          <w:color w:val="000000"/>
-          <w:sz w:val="24"/>
-          <w:szCs w:val="24"/>
-          <w:lang w:val="en-US" w:eastAsia="ru-RU"/>
-        </w:rPr>
-        <w:t>Cayad Services</w:t>
-      </w:r>
-      <w:r>
-        <w:rPr>
-          <w:rFonts w:eastAsia="Times New Roman" w:cs="Times New Roman" w:ascii="Times New Roman" w:hAnsi="Times New Roman"/>
-          <w:color w:val="000000"/>
-          <w:sz w:val="24"/>
-          <w:szCs w:val="24"/>
-          <w:lang w:val="en-US" w:eastAsia="ru-RU"/>
-        </w:rPr>
-        <w:t xml:space="preserve"> LLC.</w:t>
+        <w:t>Carrier:</w:t>
+      </w:r>
+      <w:r>
+        <w:rPr>
+          <w:rFonts w:eastAsia="Times New Roman" w:cs="Times New Roman" w:ascii="Times New Roman" w:hAnsi="Times New Roman"/>
+          <w:color w:val="000000"/>
+          <w:sz w:val="24"/>
+          <w:szCs w:val="24"/>
+          <w:lang w:val="en-US" w:eastAsia="ru-RU"/>
+        </w:rPr>
+        <w:t xml:space="preserve"> Shall refer to contracted, third party trucking companies, and individuals who own or operate a truck for the purpose of transporting Customer’s vehicle, and are properly registered with the U.S. DOT and carries proper insurance required by law.</w:t>
       </w:r>
     </w:p>
     <w:p>
@@ -414,17 +240,17 @@
           <w:szCs w:val="24"/>
           <w:lang w:val="en-US" w:eastAsia="ru-RU"/>
         </w:rPr>
-        <w:t>Carrier:</w:t>
-      </w:r>
-      <w:r>
-        <w:rPr>
-          <w:rFonts w:eastAsia="Times New Roman" w:cs="Times New Roman" w:ascii="Times New Roman" w:hAnsi="Times New Roman"/>
-          <w:color w:val="000000"/>
-          <w:sz w:val="24"/>
-          <w:szCs w:val="24"/>
-          <w:lang w:val="en-US" w:eastAsia="ru-RU"/>
-        </w:rPr>
-        <w:t xml:space="preserve"> Shall refer to contracted, third party trucking companies, and individuals who own or operate a truck for the purpose of transporting Customer’s vehicle, and are properly registered with the U.S. DOT and carries proper insurance required by law.</w:t>
+        <w:t>Additional Services:</w:t>
+      </w:r>
+      <w:r>
+        <w:rPr>
+          <w:rFonts w:eastAsia="Times New Roman" w:cs="Times New Roman" w:ascii="Times New Roman" w:hAnsi="Times New Roman"/>
+          <w:color w:val="000000"/>
+          <w:sz w:val="24"/>
+          <w:szCs w:val="24"/>
+          <w:lang w:val="en-US" w:eastAsia="ru-RU"/>
+        </w:rPr>
+        <w:t>means upgrades and additional services ordered by the Customer such as vehicle top-loading, guaranteed pick up date, covered transport, additional personal belongings, etc.</w:t>
       </w:r>
     </w:p>
     <w:p>
@@ -452,17 +278,17 @@
           <w:szCs w:val="24"/>
           <w:lang w:val="en-US" w:eastAsia="ru-RU"/>
         </w:rPr>
-        <w:t>Additional Services:</w:t>
-      </w:r>
-      <w:r>
-        <w:rPr>
-          <w:rFonts w:eastAsia="Times New Roman" w:cs="Times New Roman" w:ascii="Times New Roman" w:hAnsi="Times New Roman"/>
-          <w:color w:val="000000"/>
-          <w:sz w:val="24"/>
-          <w:szCs w:val="24"/>
-          <w:lang w:val="en-US" w:eastAsia="ru-RU"/>
-        </w:rPr>
-        <w:t>means upgrades and additional services ordered by the Customer such as vehicle top-loading, guaranteed pick up date, covered transport, additional personal belongings, etc.</w:t>
+        <w:t>C.O.D.:</w:t>
+      </w:r>
+      <w:r>
+        <w:rPr>
+          <w:rFonts w:eastAsia="Times New Roman" w:cs="Times New Roman" w:ascii="Times New Roman" w:hAnsi="Times New Roman"/>
+          <w:color w:val="000000"/>
+          <w:sz w:val="24"/>
+          <w:szCs w:val="24"/>
+          <w:lang w:val="en-US" w:eastAsia="ru-RU"/>
+        </w:rPr>
+        <w:t>means collect on delivery or payment on delivery.</w:t>
       </w:r>
     </w:p>
     <w:p>
@@ -490,17 +316,17 @@
           <w:szCs w:val="24"/>
           <w:lang w:val="en-US" w:eastAsia="ru-RU"/>
         </w:rPr>
-        <w:t>C.O.D.:</w:t>
-      </w:r>
-      <w:r>
-        <w:rPr>
-          <w:rFonts w:eastAsia="Times New Roman" w:cs="Times New Roman" w:ascii="Times New Roman" w:hAnsi="Times New Roman"/>
-          <w:color w:val="000000"/>
-          <w:sz w:val="24"/>
-          <w:szCs w:val="24"/>
-          <w:lang w:val="en-US" w:eastAsia="ru-RU"/>
-        </w:rPr>
-        <w:t>means collect on delivery or payment on delivery.</w:t>
+        <w:t>Customer’s Agent:</w:t>
+      </w:r>
+      <w:r>
+        <w:rPr>
+          <w:rFonts w:eastAsia="Times New Roman" w:cs="Times New Roman" w:ascii="Times New Roman" w:hAnsi="Times New Roman"/>
+          <w:color w:val="000000"/>
+          <w:sz w:val="24"/>
+          <w:szCs w:val="24"/>
+          <w:lang w:val="en-US" w:eastAsia="ru-RU"/>
+        </w:rPr>
+        <w:t>means an individual over the age of 18 designated by Customer to act on Customer’s behalf or as an agent.</w:t>
       </w:r>
     </w:p>
     <w:p>
@@ -528,17 +354,17 @@
           <w:szCs w:val="24"/>
           <w:lang w:val="en-US" w:eastAsia="ru-RU"/>
         </w:rPr>
-        <w:t>Customer’s Agent:</w:t>
-      </w:r>
-      <w:r>
-        <w:rPr>
-          <w:rFonts w:eastAsia="Times New Roman" w:cs="Times New Roman" w:ascii="Times New Roman" w:hAnsi="Times New Roman"/>
-          <w:color w:val="000000"/>
-          <w:sz w:val="24"/>
-          <w:szCs w:val="24"/>
-          <w:lang w:val="en-US" w:eastAsia="ru-RU"/>
-        </w:rPr>
-        <w:t>means an individual over the age of 18 designated by Customer to act on Customer’s behalf or as an agent.</w:t>
+        <w:t>Point of Origin:</w:t>
+      </w:r>
+      <w:r>
+        <w:rPr>
+          <w:rFonts w:eastAsia="Times New Roman" w:cs="Times New Roman" w:ascii="Times New Roman" w:hAnsi="Times New Roman"/>
+          <w:color w:val="000000"/>
+          <w:sz w:val="24"/>
+          <w:szCs w:val="24"/>
+          <w:lang w:val="en-US" w:eastAsia="ru-RU"/>
+        </w:rPr>
+        <w:t xml:space="preserve"> means the Shipment pick up location designated by Customer or as later modified by mutual agreement between Cayad and Customer prior to transport.</w:t>
       </w:r>
     </w:p>
     <w:p>
@@ -566,37 +392,17 @@
           <w:szCs w:val="24"/>
           <w:lang w:val="en-US" w:eastAsia="ru-RU"/>
         </w:rPr>
-        <w:t>Point of Origin:</w:t>
-      </w:r>
-      <w:r>
-        <w:rPr>
-          <w:rFonts w:eastAsia="Times New Roman" w:cs="Times New Roman" w:ascii="Times New Roman" w:hAnsi="Times New Roman"/>
-          <w:color w:val="000000"/>
-          <w:sz w:val="24"/>
-          <w:szCs w:val="24"/>
-          <w:lang w:val="en-US" w:eastAsia="ru-RU"/>
-        </w:rPr>
-        <w:t xml:space="preserve"> means the Shipment pick up location designated by Customer or as later modified by mutual agreement between </w:t>
-      </w:r>
-      <w:r>
-        <w:rPr>
-          <w:rFonts w:eastAsia="Times New Roman" w:cs="Times New Roman" w:ascii="Times New Roman" w:hAnsi="Times New Roman"/>
-          <w:color w:val="000000"/>
-          <w:sz w:val="24"/>
-          <w:szCs w:val="24"/>
-          <w:lang w:val="en-US" w:eastAsia="ru-RU"/>
-        </w:rPr>
-        <w:t>Cayad</w:t>
-      </w:r>
-      <w:r>
-        <w:rPr>
-          <w:rFonts w:eastAsia="Times New Roman" w:cs="Times New Roman" w:ascii="Times New Roman" w:hAnsi="Times New Roman"/>
-          <w:color w:val="000000"/>
-          <w:sz w:val="24"/>
-          <w:szCs w:val="24"/>
-          <w:lang w:val="en-US" w:eastAsia="ru-RU"/>
-        </w:rPr>
-        <w:t xml:space="preserve"> and Customer prior to transport.</w:t>
+        <w:t>Shipment:</w:t>
+      </w:r>
+      <w:r>
+        <w:rPr>
+          <w:rFonts w:eastAsia="Times New Roman" w:cs="Times New Roman" w:ascii="Times New Roman" w:hAnsi="Times New Roman"/>
+          <w:color w:val="000000"/>
+          <w:sz w:val="24"/>
+          <w:szCs w:val="24"/>
+          <w:lang w:val="en-US" w:eastAsia="ru-RU"/>
+        </w:rPr>
+        <w:t>means the Customer’s property — an automobile or motorized vehicle — arranged for transportation in accordance with these TERMS.</w:t>
       </w:r>
     </w:p>
     <w:p>
@@ -624,17 +430,17 @@
           <w:szCs w:val="24"/>
           <w:lang w:val="en-US" w:eastAsia="ru-RU"/>
         </w:rPr>
-        <w:t>Shipment:</w:t>
-      </w:r>
-      <w:r>
-        <w:rPr>
-          <w:rFonts w:eastAsia="Times New Roman" w:cs="Times New Roman" w:ascii="Times New Roman" w:hAnsi="Times New Roman"/>
-          <w:color w:val="000000"/>
-          <w:sz w:val="24"/>
-          <w:szCs w:val="24"/>
-          <w:lang w:val="en-US" w:eastAsia="ru-RU"/>
-        </w:rPr>
-        <w:t>means the Customer’s property — an automobile or motorized vehicle — arranged for transportation in accordance with these TERMS.</w:t>
+        <w:t>Open Transport:</w:t>
+      </w:r>
+      <w:r>
+        <w:rPr>
+          <w:rFonts w:eastAsia="Times New Roman" w:cs="Times New Roman" w:ascii="Times New Roman" w:hAnsi="Times New Roman"/>
+          <w:color w:val="000000"/>
+          <w:sz w:val="24"/>
+          <w:szCs w:val="24"/>
+          <w:lang w:val="en-US" w:eastAsia="ru-RU"/>
+        </w:rPr>
+        <w:t xml:space="preserve"> Refers to all trucks that have an open trailer. Open trailers are more susceptible to potential damages, and the price for an open carrier is less than an Enclosed.</w:t>
       </w:r>
     </w:p>
     <w:p>
@@ -662,17 +468,17 @@
           <w:szCs w:val="24"/>
           <w:lang w:val="en-US" w:eastAsia="ru-RU"/>
         </w:rPr>
-        <w:t>Open Transport:</w:t>
-      </w:r>
-      <w:r>
-        <w:rPr>
-          <w:rFonts w:eastAsia="Times New Roman" w:cs="Times New Roman" w:ascii="Times New Roman" w:hAnsi="Times New Roman"/>
-          <w:color w:val="000000"/>
-          <w:sz w:val="24"/>
-          <w:szCs w:val="24"/>
-          <w:lang w:val="en-US" w:eastAsia="ru-RU"/>
-        </w:rPr>
-        <w:t xml:space="preserve"> Refers to all trucks that have an open trailer. Open trailers are more susceptible to potential damages, and the price for an open carrier is less than an Enclosed.</w:t>
+        <w:t>First Available Date (FAD):</w:t>
+      </w:r>
+      <w:r>
+        <w:rPr>
+          <w:rFonts w:eastAsia="Times New Roman" w:cs="Times New Roman" w:ascii="Times New Roman" w:hAnsi="Times New Roman"/>
+          <w:color w:val="000000"/>
+          <w:sz w:val="24"/>
+          <w:szCs w:val="24"/>
+          <w:lang w:val="en-US" w:eastAsia="ru-RU"/>
+        </w:rPr>
+        <w:t xml:space="preserve"> The first day a vehicle is available for pickup by an auto transport carrier. In other words, it’s the first day a customer can let the vehicle go or be picked up by a carrier.</w:t>
       </w:r>
     </w:p>
     <w:p>
@@ -700,17 +506,17 @@
           <w:szCs w:val="24"/>
           <w:lang w:val="en-US" w:eastAsia="ru-RU"/>
         </w:rPr>
-        <w:t>First Available Date (FAD):</w:t>
-      </w:r>
-      <w:r>
-        <w:rPr>
-          <w:rFonts w:eastAsia="Times New Roman" w:cs="Times New Roman" w:ascii="Times New Roman" w:hAnsi="Times New Roman"/>
-          <w:color w:val="000000"/>
-          <w:sz w:val="24"/>
-          <w:szCs w:val="24"/>
-          <w:lang w:val="en-US" w:eastAsia="ru-RU"/>
-        </w:rPr>
-        <w:t xml:space="preserve"> The first day a vehicle is available for pickup by an auto transport carrier. In other words, it’s the first day a customer can let the vehicle go or be picked up by a carrier.</w:t>
+        <w:t>Pickup Window:</w:t>
+      </w:r>
+      <w:r>
+        <w:rPr>
+          <w:rFonts w:eastAsia="Times New Roman" w:cs="Times New Roman" w:ascii="Times New Roman" w:hAnsi="Times New Roman"/>
+          <w:color w:val="000000"/>
+          <w:sz w:val="24"/>
+          <w:szCs w:val="24"/>
+          <w:lang w:val="en-US" w:eastAsia="ru-RU"/>
+        </w:rPr>
+        <w:t xml:space="preserve"> The time period in a number of workdays that a carrier has available to pickup a vehicle for shipment after the FAD.</w:t>
       </w:r>
     </w:p>
     <w:p>
@@ -738,17 +544,17 @@
           <w:szCs w:val="24"/>
           <w:lang w:val="en-US" w:eastAsia="ru-RU"/>
         </w:rPr>
-        <w:t>Pickup Window:</w:t>
-      </w:r>
-      <w:r>
-        <w:rPr>
-          <w:rFonts w:eastAsia="Times New Roman" w:cs="Times New Roman" w:ascii="Times New Roman" w:hAnsi="Times New Roman"/>
-          <w:color w:val="000000"/>
-          <w:sz w:val="24"/>
-          <w:szCs w:val="24"/>
-          <w:lang w:val="en-US" w:eastAsia="ru-RU"/>
-        </w:rPr>
-        <w:t xml:space="preserve"> The time period in a number of workdays that a carrier has available to pickup a vehicle for shipment after the FAD.</w:t>
+        <w:t>Business Days:</w:t>
+      </w:r>
+      <w:r>
+        <w:rPr>
+          <w:rFonts w:eastAsia="Times New Roman" w:cs="Times New Roman" w:ascii="Times New Roman" w:hAnsi="Times New Roman"/>
+          <w:color w:val="000000"/>
+          <w:sz w:val="24"/>
+          <w:szCs w:val="24"/>
+          <w:lang w:val="en-US" w:eastAsia="ru-RU"/>
+        </w:rPr>
+        <w:t xml:space="preserve"> Shall mean Monday to Friday. It does NOT include weekends and national holidays.</w:t>
       </w:r>
     </w:p>
     <w:p>
@@ -776,17 +582,17 @@
           <w:szCs w:val="24"/>
           <w:lang w:val="en-US" w:eastAsia="ru-RU"/>
         </w:rPr>
-        <w:t>Business Days:</w:t>
-      </w:r>
-      <w:r>
-        <w:rPr>
-          <w:rFonts w:eastAsia="Times New Roman" w:cs="Times New Roman" w:ascii="Times New Roman" w:hAnsi="Times New Roman"/>
-          <w:color w:val="000000"/>
-          <w:sz w:val="24"/>
-          <w:szCs w:val="24"/>
-          <w:lang w:val="en-US" w:eastAsia="ru-RU"/>
-        </w:rPr>
-        <w:t xml:space="preserve"> Shall mean Monday to Friday. It does NOT include weekends and national holidays.</w:t>
+        <w:t>Order:</w:t>
+      </w:r>
+      <w:r>
+        <w:rPr>
+          <w:rFonts w:eastAsia="Times New Roman" w:cs="Times New Roman" w:ascii="Times New Roman" w:hAnsi="Times New Roman"/>
+          <w:color w:val="000000"/>
+          <w:sz w:val="24"/>
+          <w:szCs w:val="24"/>
+          <w:lang w:val="en-US" w:eastAsia="ru-RU"/>
+        </w:rPr>
+        <w:t xml:space="preserve"> Refers to a commitment of Customer to Cayad to coordinate shipment of Customer’s vehicle subject to the terms of this Agreement.</w:t>
       </w:r>
     </w:p>
     <w:p>
@@ -814,37 +620,17 @@
           <w:szCs w:val="24"/>
           <w:lang w:val="en-US" w:eastAsia="ru-RU"/>
         </w:rPr>
-        <w:t>Order:</w:t>
-      </w:r>
-      <w:r>
-        <w:rPr>
-          <w:rFonts w:eastAsia="Times New Roman" w:cs="Times New Roman" w:ascii="Times New Roman" w:hAnsi="Times New Roman"/>
-          <w:color w:val="000000"/>
-          <w:sz w:val="24"/>
-          <w:szCs w:val="24"/>
-          <w:lang w:val="en-US" w:eastAsia="ru-RU"/>
-        </w:rPr>
-        <w:t xml:space="preserve"> Refers to a commitment of Customer to </w:t>
-      </w:r>
-      <w:r>
-        <w:rPr>
-          <w:rFonts w:eastAsia="Times New Roman" w:cs="Times New Roman" w:ascii="Times New Roman" w:hAnsi="Times New Roman"/>
-          <w:color w:val="000000"/>
-          <w:sz w:val="24"/>
-          <w:szCs w:val="24"/>
-          <w:lang w:val="en-US" w:eastAsia="ru-RU"/>
-        </w:rPr>
-        <w:t>Cayad</w:t>
-      </w:r>
-      <w:r>
-        <w:rPr>
-          <w:rFonts w:eastAsia="Times New Roman" w:cs="Times New Roman" w:ascii="Times New Roman" w:hAnsi="Times New Roman"/>
-          <w:color w:val="000000"/>
-          <w:sz w:val="24"/>
-          <w:szCs w:val="24"/>
-          <w:lang w:val="en-US" w:eastAsia="ru-RU"/>
-        </w:rPr>
-        <w:t xml:space="preserve"> to coordinate shipment of Customer’s vehicle subject to the terms of this Agreement.</w:t>
+        <w:t>Bill of Lading:</w:t>
+      </w:r>
+      <w:r>
+        <w:rPr>
+          <w:rFonts w:eastAsia="Times New Roman" w:cs="Times New Roman" w:ascii="Times New Roman" w:hAnsi="Times New Roman"/>
+          <w:color w:val="000000"/>
+          <w:sz w:val="24"/>
+          <w:szCs w:val="24"/>
+          <w:lang w:val="en-US" w:eastAsia="ru-RU"/>
+        </w:rPr>
+        <w:t xml:space="preserve"> Refers to document signed and dated by Customer and Carrier at the time of pickup and delivery. Two (2) copies shall be signed at point of pickup, and two (2) copies shall be signed at point of delivery. Each bill of lading shall be signed and dated both by Carrier and Customer. The report of inspection of vehicle is listed on the bill of lading, including but not limited to: scratches, damages, number of keys, make and model of car, date of pick-up, and estimated date of delivery. It is the responsibility of Customer to make sure that a bill of lading is filled out, and a proper inspection is done after delivery.</w:t>
       </w:r>
     </w:p>
     <w:p>
@@ -872,17 +658,17 @@
           <w:szCs w:val="24"/>
           <w:lang w:val="en-US" w:eastAsia="ru-RU"/>
         </w:rPr>
-        <w:t>Bill of Lading:</w:t>
-      </w:r>
-      <w:r>
-        <w:rPr>
-          <w:rFonts w:eastAsia="Times New Roman" w:cs="Times New Roman" w:ascii="Times New Roman" w:hAnsi="Times New Roman"/>
-          <w:color w:val="000000"/>
-          <w:sz w:val="24"/>
-          <w:szCs w:val="24"/>
-          <w:lang w:val="en-US" w:eastAsia="ru-RU"/>
-        </w:rPr>
-        <w:t xml:space="preserve"> Refers to document signed and dated by Customer and Carrier at the time of pickup and delivery. Two (2) copies shall be signed at point of pickup, and two (2) copies shall be signed at point of delivery. Each bill of lading shall be signed and dated both by Carrier and Customer. The report of inspection of vehicle is listed on the bill of lading, including but not limited to: scratches, damages, number of keys, make and model of car, date of pick-up, and estimated date of delivery. It is the responsibility of Customer to make sure that a bill of lading is filled out, and a proper inspection is done after delivery.</w:t>
+        <w:t>Personal Goods/Items:</w:t>
+      </w:r>
+      <w:r>
+        <w:rPr>
+          <w:rFonts w:eastAsia="Times New Roman" w:cs="Times New Roman" w:ascii="Times New Roman" w:hAnsi="Times New Roman"/>
+          <w:color w:val="000000"/>
+          <w:sz w:val="24"/>
+          <w:szCs w:val="24"/>
+          <w:lang w:val="en-US" w:eastAsia="ru-RU"/>
+        </w:rPr>
+        <w:t xml:space="preserve"> Refers to any and all additional items placed in or attached to Customer’s vehicle. It does NOT include necessary items required for regular day to day use of vehicle such as jack, jumper cable, one spare tire, and alike.</w:t>
       </w:r>
     </w:p>
     <w:p>
@@ -910,17 +696,17 @@
           <w:szCs w:val="24"/>
           <w:lang w:val="en-US" w:eastAsia="ru-RU"/>
         </w:rPr>
-        <w:t>Personal Goods/Items:</w:t>
-      </w:r>
-      <w:r>
-        <w:rPr>
-          <w:rFonts w:eastAsia="Times New Roman" w:cs="Times New Roman" w:ascii="Times New Roman" w:hAnsi="Times New Roman"/>
-          <w:color w:val="000000"/>
-          <w:sz w:val="24"/>
-          <w:szCs w:val="24"/>
-          <w:lang w:val="en-US" w:eastAsia="ru-RU"/>
-        </w:rPr>
-        <w:t xml:space="preserve"> Refers to any and all additional items placed in or attached to Customer’s vehicle. It does NOT include necessary items required for regular day to day use of vehicle such as jack, jumper cable, one spare tire, and alike.</w:t>
+        <w:t>Customized or Oversized Vehicle:</w:t>
+      </w:r>
+      <w:r>
+        <w:rPr>
+          <w:rFonts w:eastAsia="Times New Roman" w:cs="Times New Roman" w:ascii="Times New Roman" w:hAnsi="Times New Roman"/>
+          <w:color w:val="000000"/>
+          <w:sz w:val="24"/>
+          <w:szCs w:val="24"/>
+          <w:lang w:val="en-US" w:eastAsia="ru-RU"/>
+        </w:rPr>
+        <w:t xml:space="preserve"> Refers to vehicles longer than 16 feet, vehicles with a camper or racks, vehicles that are altered, raised or redesigned in a manner that substantially changes vehicle in terms of size, look, or shape compared to a normal/stock vehicle of that type.</w:t>
       </w:r>
     </w:p>
     <w:p>
@@ -948,17 +734,17 @@
           <w:szCs w:val="24"/>
           <w:lang w:val="en-US" w:eastAsia="ru-RU"/>
         </w:rPr>
-        <w:t>Customized or Oversized Vehicle:</w:t>
-      </w:r>
-      <w:r>
-        <w:rPr>
-          <w:rFonts w:eastAsia="Times New Roman" w:cs="Times New Roman" w:ascii="Times New Roman" w:hAnsi="Times New Roman"/>
-          <w:color w:val="000000"/>
-          <w:sz w:val="24"/>
-          <w:szCs w:val="24"/>
-          <w:lang w:val="en-US" w:eastAsia="ru-RU"/>
-        </w:rPr>
-        <w:t xml:space="preserve"> Refers to vehicles longer than 16 feet, vehicles with a camper or racks, vehicles that are altered, raised or redesigned in a manner that substantially changes vehicle in terms of size, look, or shape compared to a normal/stock vehicle of that type.</w:t>
+        <w:t>Inoperable Vehicle:</w:t>
+      </w:r>
+      <w:r>
+        <w:rPr>
+          <w:rFonts w:eastAsia="Times New Roman" w:cs="Times New Roman" w:ascii="Times New Roman" w:hAnsi="Times New Roman"/>
+          <w:color w:val="000000"/>
+          <w:sz w:val="24"/>
+          <w:szCs w:val="24"/>
+          <w:lang w:val="en-US" w:eastAsia="ru-RU"/>
+        </w:rPr>
+        <w:t xml:space="preserve"> Refers to vehicles that either require repair to make it operable, or need extra effort when loading and unloading to and from Carrier’s truck.</w:t>
       </w:r>
     </w:p>
     <w:p>
@@ -968,7 +754,7 @@
           <w:ilvl w:val="0"/>
           <w:numId w:val="1"/>
         </w:numPr>
-        <w:spacing w:lineRule="auto" w:line="240" w:before="0" w:after="0"/>
+        <w:spacing w:lineRule="auto" w:line="240" w:before="0" w:afterAutospacing="1"/>
         <w:rPr>
           <w:rFonts w:ascii="Times New Roman" w:hAnsi="Times New Roman" w:eastAsia="Times New Roman" w:cs="Times New Roman"/>
           <w:sz w:val="24"/>
@@ -986,27 +772,44 @@
           <w:szCs w:val="24"/>
           <w:lang w:val="en-US" w:eastAsia="ru-RU"/>
         </w:rPr>
-        <w:t>Inoperable Vehicle:</w:t>
-      </w:r>
-      <w:r>
-        <w:rPr>
-          <w:rFonts w:eastAsia="Times New Roman" w:cs="Times New Roman" w:ascii="Times New Roman" w:hAnsi="Times New Roman"/>
-          <w:color w:val="000000"/>
-          <w:sz w:val="24"/>
-          <w:szCs w:val="24"/>
-          <w:lang w:val="en-US" w:eastAsia="ru-RU"/>
-        </w:rPr>
-        <w:t xml:space="preserve"> Refers to vehicles that either require repair to make it operable, or need extra effort when loading and unloading to and from Carrier’s truck.</w:t>
-      </w:r>
-    </w:p>
-    <w:p>
-      <w:pPr>
-        <w:pStyle w:val="Normal"/>
-        <w:numPr>
-          <w:ilvl w:val="0"/>
-          <w:numId w:val="1"/>
-        </w:numPr>
-        <w:spacing w:lineRule="auto" w:line="240" w:before="0" w:afterAutospacing="1"/>
+        <w:t>Customer:</w:t>
+      </w:r>
+      <w:r>
+        <w:rPr>
+          <w:rFonts w:eastAsia="Times New Roman" w:cs="Times New Roman" w:ascii="Times New Roman" w:hAnsi="Times New Roman"/>
+          <w:color w:val="000000"/>
+          <w:sz w:val="24"/>
+          <w:szCs w:val="24"/>
+          <w:lang w:val="en-US" w:eastAsia="ru-RU"/>
+        </w:rPr>
+        <w:t xml:space="preserve"> Refers to anyone using Cayad ’s services in any manner. This includes Customer’s agents directly or indirectly appointed, and assignees authorized to function on behalf of Customer either by law or other regulatory authorities.</w:t>
+      </w:r>
+    </w:p>
+    <w:p>
+      <w:pPr>
+        <w:pStyle w:val="Normal"/>
+        <w:spacing w:lineRule="auto" w:line="240" w:beforeAutospacing="1" w:afterAutospacing="1"/>
+        <w:rPr>
+          <w:rFonts w:ascii="Times New Roman" w:hAnsi="Times New Roman" w:eastAsia="Times New Roman" w:cs="Times New Roman"/>
+          <w:sz w:val="24"/>
+          <w:szCs w:val="24"/>
+          <w:lang w:val="en-US" w:eastAsia="ru-RU"/>
+        </w:rPr>
+      </w:pPr>
+      <w:r>
+        <w:rPr>
+          <w:rFonts w:eastAsia="Times New Roman" w:cs="Times New Roman" w:ascii="Times New Roman" w:hAnsi="Times New Roman"/>
+          <w:sz w:val="24"/>
+          <w:szCs w:val="24"/>
+          <w:lang w:val="en-US" w:eastAsia="ru-RU"/>
+        </w:rPr>
+        <w:t> </w:t>
+      </w:r>
+    </w:p>
+    <w:p>
+      <w:pPr>
+        <w:pStyle w:val="Normal"/>
+        <w:spacing w:lineRule="auto" w:line="240" w:beforeAutospacing="1" w:afterAutospacing="1"/>
         <w:rPr>
           <w:rFonts w:ascii="Times New Roman" w:hAnsi="Times New Roman" w:eastAsia="Times New Roman" w:cs="Times New Roman"/>
           <w:sz w:val="24"/>
@@ -1020,41 +823,11 @@
           <w:b/>
           <w:bCs/>
           <w:color w:val="000000"/>
-          <w:sz w:val="24"/>
-          <w:szCs w:val="24"/>
-          <w:lang w:val="en-US" w:eastAsia="ru-RU"/>
-        </w:rPr>
-        <w:t>Customer:</w:t>
-      </w:r>
-      <w:r>
-        <w:rPr>
-          <w:rFonts w:eastAsia="Times New Roman" w:cs="Times New Roman" w:ascii="Times New Roman" w:hAnsi="Times New Roman"/>
-          <w:color w:val="000000"/>
-          <w:sz w:val="24"/>
-          <w:szCs w:val="24"/>
-          <w:lang w:val="en-US" w:eastAsia="ru-RU"/>
-        </w:rPr>
-        <w:t xml:space="preserve"> Refers to anyone using </w:t>
-      </w:r>
-      <w:r>
-        <w:rPr>
-          <w:rFonts w:eastAsia="Times New Roman" w:cs="Times New Roman" w:ascii="Times New Roman" w:hAnsi="Times New Roman"/>
-          <w:color w:val="000000"/>
-          <w:sz w:val="24"/>
-          <w:szCs w:val="24"/>
-          <w:lang w:val="en-US" w:eastAsia="ru-RU"/>
-        </w:rPr>
-        <w:t>Cayad</w:t>
-      </w:r>
-      <w:r>
-        <w:rPr>
-          <w:rFonts w:eastAsia="Times New Roman" w:cs="Times New Roman" w:ascii="Times New Roman" w:hAnsi="Times New Roman"/>
-          <w:color w:val="000000"/>
-          <w:sz w:val="24"/>
-          <w:szCs w:val="24"/>
-          <w:lang w:val="en-US" w:eastAsia="ru-RU"/>
-        </w:rPr>
-        <w:t xml:space="preserve"> ’s services in any manner. This includes Customer’s agents directly or indirectly appointed, and assignees authorized to function on behalf of Customer either by law or other regulatory authorities.</w:t>
+          <w:sz w:val="28"/>
+          <w:szCs w:val="28"/>
+          <w:lang w:val="en-US" w:eastAsia="ru-RU"/>
+        </w:rPr>
+        <w:t>3. Services</w:t>
       </w:r>
     </w:p>
     <w:p>
@@ -1065,28 +838,7 @@
           <w:rFonts w:ascii="Times New Roman" w:hAnsi="Times New Roman" w:eastAsia="Times New Roman" w:cs="Times New Roman"/>
           <w:sz w:val="24"/>
           <w:szCs w:val="24"/>
-          <w:lang w:val="en-US" w:eastAsia="ru-RU"/>
-        </w:rPr>
-      </w:pPr>
-      <w:r>
-        <w:rPr>
-          <w:rFonts w:eastAsia="Times New Roman" w:cs="Times New Roman" w:ascii="Times New Roman" w:hAnsi="Times New Roman"/>
-          <w:sz w:val="24"/>
-          <w:szCs w:val="24"/>
-          <w:lang w:val="en-US" w:eastAsia="ru-RU"/>
-        </w:rPr>
-        <w:t> </w:t>
-      </w:r>
-    </w:p>
-    <w:p>
-      <w:pPr>
-        <w:pStyle w:val="Normal"/>
-        <w:spacing w:lineRule="auto" w:line="240" w:beforeAutospacing="1" w:afterAutospacing="1"/>
-        <w:rPr>
-          <w:rFonts w:ascii="Times New Roman" w:hAnsi="Times New Roman" w:eastAsia="Times New Roman" w:cs="Times New Roman"/>
-          <w:sz w:val="24"/>
-          <w:szCs w:val="24"/>
-          <w:lang w:val="en-US" w:eastAsia="ru-RU"/>
+          <w:lang w:eastAsia="ru-RU"/>
         </w:rPr>
       </w:pPr>
       <w:r>
@@ -1095,22 +847,82 @@
           <w:b/>
           <w:bCs/>
           <w:color w:val="000000"/>
-          <w:sz w:val="28"/>
-          <w:szCs w:val="28"/>
-          <w:lang w:val="en-US" w:eastAsia="ru-RU"/>
-        </w:rPr>
-        <w:t>3. Services</w:t>
-      </w:r>
-    </w:p>
-    <w:p>
-      <w:pPr>
-        <w:pStyle w:val="Normal"/>
-        <w:spacing w:lineRule="auto" w:line="240" w:beforeAutospacing="1" w:afterAutospacing="1"/>
-        <w:rPr>
-          <w:rFonts w:ascii="Times New Roman" w:hAnsi="Times New Roman" w:eastAsia="Times New Roman" w:cs="Times New Roman"/>
+          <w:sz w:val="24"/>
+          <w:szCs w:val="24"/>
+          <w:lang w:val="en-US" w:eastAsia="ru-RU"/>
+        </w:rPr>
+        <w:t xml:space="preserve">Shipment Categories. </w:t>
+      </w:r>
+      <w:r>
+        <w:rPr>
+          <w:rFonts w:eastAsia="Times New Roman" w:cs="Times New Roman" w:ascii="Times New Roman" w:hAnsi="Times New Roman"/>
+          <w:b w:val="false"/>
+          <w:bCs w:val="false"/>
+          <w:color w:val="000000"/>
+          <w:sz w:val="24"/>
+          <w:szCs w:val="24"/>
+          <w:lang w:val="en-US" w:eastAsia="ru-RU"/>
+        </w:rPr>
+        <w:t xml:space="preserve">Cayad </w:t>
+      </w:r>
+      <w:r>
+        <w:rPr>
+          <w:rFonts w:eastAsia="Times New Roman" w:cs="Times New Roman" w:ascii="Times New Roman" w:hAnsi="Times New Roman"/>
+          <w:color w:val="000000"/>
+          <w:sz w:val="24"/>
+          <w:szCs w:val="24"/>
+          <w:lang w:val="en-US" w:eastAsia="ru-RU"/>
+        </w:rPr>
+        <w:t xml:space="preserve">mainly offers two types of service for shipping vehicles. The services are the Economy Saver Rate (ESR) and Guaranteed First Class Rate (FCR). </w:t>
+      </w:r>
+      <w:r>
+        <w:rPr>
+          <w:rFonts w:eastAsia="Times New Roman" w:cs="Times New Roman" w:ascii="Times New Roman" w:hAnsi="Times New Roman"/>
+          <w:color w:val="000000"/>
           <w:sz w:val="24"/>
           <w:szCs w:val="24"/>
           <w:lang w:eastAsia="ru-RU"/>
+        </w:rPr>
+        <w:t>Below are detailed explanations of each category.</w:t>
+      </w:r>
+    </w:p>
+    <w:p>
+      <w:pPr>
+        <w:pStyle w:val="Normal"/>
+        <w:numPr>
+          <w:ilvl w:val="0"/>
+          <w:numId w:val="2"/>
+        </w:numPr>
+        <w:spacing w:lineRule="auto" w:line="240" w:beforeAutospacing="1" w:after="0"/>
+        <w:rPr>
+          <w:rFonts w:ascii="Times New Roman" w:hAnsi="Times New Roman" w:eastAsia="Times New Roman" w:cs="Times New Roman"/>
+          <w:sz w:val="24"/>
+          <w:szCs w:val="24"/>
+          <w:lang w:eastAsia="ru-RU"/>
+        </w:rPr>
+      </w:pPr>
+      <w:r>
+        <w:rPr>
+          <w:rFonts w:eastAsia="Times New Roman" w:cs="Times New Roman" w:ascii="Times New Roman" w:hAnsi="Times New Roman"/>
+          <w:sz w:val="24"/>
+          <w:szCs w:val="24"/>
+          <w:lang w:eastAsia="ru-RU"/>
+        </w:rPr>
+      </w:r>
+    </w:p>
+    <w:p>
+      <w:pPr>
+        <w:pStyle w:val="Normal"/>
+        <w:numPr>
+          <w:ilvl w:val="1"/>
+          <w:numId w:val="2"/>
+        </w:numPr>
+        <w:spacing w:lineRule="auto" w:line="240" w:before="0" w:afterAutospacing="1"/>
+        <w:rPr>
+          <w:rFonts w:ascii="Times New Roman" w:hAnsi="Times New Roman" w:eastAsia="Times New Roman" w:cs="Times New Roman"/>
+          <w:sz w:val="24"/>
+          <w:szCs w:val="24"/>
+          <w:lang w:val="en-US" w:eastAsia="ru-RU"/>
         </w:rPr>
       </w:pPr>
       <w:r>
@@ -1123,74 +935,62 @@
           <w:szCs w:val="24"/>
           <w:lang w:val="en-US" w:eastAsia="ru-RU"/>
         </w:rPr>
-        <w:t xml:space="preserve">Shipment Categories. </w:t>
-      </w:r>
-      <w:r>
-        <w:rPr>
-          <w:rFonts w:eastAsia="Times New Roman" w:cs="Times New Roman" w:ascii="Times New Roman" w:hAnsi="Times New Roman"/>
-          <w:b w:val="false"/>
-          <w:bCs w:val="false"/>
-          <w:color w:val="000000"/>
-          <w:sz w:val="24"/>
-          <w:szCs w:val="24"/>
-          <w:lang w:val="en-US" w:eastAsia="ru-RU"/>
-        </w:rPr>
-        <w:t>Cayad</w:t>
-      </w:r>
-      <w:r>
-        <w:rPr>
-          <w:rFonts w:eastAsia="Times New Roman" w:cs="Times New Roman" w:ascii="Times New Roman" w:hAnsi="Times New Roman"/>
-          <w:b w:val="false"/>
-          <w:bCs w:val="false"/>
-          <w:color w:val="000000"/>
-          <w:sz w:val="24"/>
-          <w:szCs w:val="24"/>
-          <w:lang w:val="en-US" w:eastAsia="ru-RU"/>
-        </w:rPr>
-        <w:t xml:space="preserve"> </w:t>
-      </w:r>
-      <w:r>
-        <w:rPr>
-          <w:rFonts w:eastAsia="Times New Roman" w:cs="Times New Roman" w:ascii="Times New Roman" w:hAnsi="Times New Roman"/>
-          <w:color w:val="000000"/>
-          <w:sz w:val="24"/>
-          <w:szCs w:val="24"/>
-          <w:lang w:val="en-US" w:eastAsia="ru-RU"/>
-        </w:rPr>
-        <w:t xml:space="preserve">mainly offers two types of service for shipping vehicles. The services are the Economy Saver Rate (ESR) and Guaranteed First Class Rate (FCR). </w:t>
-      </w:r>
-      <w:r>
-        <w:rPr>
-          <w:rFonts w:eastAsia="Times New Roman" w:cs="Times New Roman" w:ascii="Times New Roman" w:hAnsi="Times New Roman"/>
-          <w:color w:val="000000"/>
-          <w:sz w:val="24"/>
-          <w:szCs w:val="24"/>
-          <w:lang w:eastAsia="ru-RU"/>
-        </w:rPr>
-        <w:t>Below are detailed explanations of each category.</w:t>
-      </w:r>
-    </w:p>
-    <w:p>
-      <w:pPr>
-        <w:pStyle w:val="Normal"/>
-        <w:numPr>
-          <w:ilvl w:val="0"/>
-          <w:numId w:val="2"/>
+        <w:t xml:space="preserve">Saver Rate. </w:t>
+      </w:r>
+      <w:r>
+        <w:rPr>
+          <w:rFonts w:eastAsia="Times New Roman" w:cs="Times New Roman" w:ascii="Times New Roman" w:hAnsi="Times New Roman"/>
+          <w:color w:val="000000"/>
+          <w:sz w:val="24"/>
+          <w:szCs w:val="24"/>
+          <w:lang w:val="en-US" w:eastAsia="ru-RU"/>
+        </w:rPr>
+        <w:t>Economy Saver Rate (ESR): ESR is a SAVINGS shipping option where Cayad will make every possible effort to find a Carrier to ship vehicle at the estimated rate approximately but not guaranteed within seven (7) full work days after the Vehicle Availability Date (VAD) for pickup. However, Customer understands and agrees that this option is a discounted rate whereby Cayad negotiates with carriers to accept vehicles. Chances of acceptance by carriers at this rate may range from 5% to 30% depending on any number of factors such as prevailing economic conditions and the time of the year. Usually Cayad ’s initial quotes fall into this category and if a customer wants to upgrade a responsible agent needs to be notified to give a guaranteed rate.</w:t>
+      </w:r>
+    </w:p>
+    <w:p>
+      <w:pPr>
+        <w:pStyle w:val="Normal"/>
+        <w:spacing w:lineRule="auto" w:line="240" w:beforeAutospacing="1" w:afterAutospacing="1"/>
+        <w:rPr>
+          <w:rFonts w:ascii="Times New Roman" w:hAnsi="Times New Roman" w:eastAsia="Times New Roman" w:cs="Times New Roman"/>
+          <w:sz w:val="24"/>
+          <w:szCs w:val="24"/>
+          <w:lang w:val="en-US" w:eastAsia="ru-RU"/>
+        </w:rPr>
+      </w:pPr>
+      <w:r>
+        <w:rPr>
+          <w:rFonts w:eastAsia="Times New Roman" w:cs="Times New Roman" w:ascii="Times New Roman" w:hAnsi="Times New Roman"/>
+          <w:color w:val="000000"/>
+          <w:sz w:val="24"/>
+          <w:szCs w:val="24"/>
+          <w:lang w:val="en-US" w:eastAsia="ru-RU"/>
+        </w:rPr>
+        <w:t>Cayad will incrementally increase the price if no carrier show interest for lower price, but customer may accept or decline offers of the carriers for higher prices. It is important to note that timelines specified are NOT absolute, and are subject to normal weather conditions, and normal operations of Carrier. If Cayad is unable to secure a Carrier within estimated time for estimated amount, and Customer is unwilling to increase the price, Cayad reserves the right to cancel order, without further liability on part of Cayad.</w:t>
+      </w:r>
+    </w:p>
+    <w:p>
+      <w:pPr>
+        <w:pStyle w:val="Normal"/>
+        <w:numPr>
+          <w:ilvl w:val="0"/>
+          <w:numId w:val="3"/>
         </w:numPr>
         <w:spacing w:lineRule="auto" w:line="240" w:beforeAutospacing="1" w:after="0"/>
         <w:rPr>
           <w:rFonts w:ascii="Times New Roman" w:hAnsi="Times New Roman" w:eastAsia="Times New Roman" w:cs="Times New Roman"/>
           <w:sz w:val="24"/>
           <w:szCs w:val="24"/>
-          <w:lang w:eastAsia="ru-RU"/>
-        </w:rPr>
-      </w:pPr>
-      <w:r>
-        <w:rPr>
-          <w:rFonts w:eastAsia="Times New Roman" w:cs="Times New Roman" w:ascii="Times New Roman" w:hAnsi="Times New Roman"/>
-          <w:sz w:val="24"/>
-          <w:szCs w:val="24"/>
-          <w:lang w:eastAsia="ru-RU"/>
+          <w:lang w:val="en-US" w:eastAsia="ru-RU"/>
+        </w:rPr>
+      </w:pPr>
+      <w:r>
+        <w:rPr>
+          <w:rFonts w:eastAsia="Times New Roman" w:cs="Times New Roman" w:ascii="Times New Roman" w:hAnsi="Times New Roman"/>
+          <w:sz w:val="24"/>
+          <w:szCs w:val="24"/>
+          <w:lang w:val="en-US" w:eastAsia="ru-RU"/>
         </w:rPr>
       </w:r>
     </w:p>
@@ -1199,7 +999,7 @@
         <w:pStyle w:val="Normal"/>
         <w:numPr>
           <w:ilvl w:val="1"/>
-          <w:numId w:val="2"/>
+          <w:numId w:val="3"/>
         </w:numPr>
         <w:spacing w:lineRule="auto" w:line="240" w:before="0" w:afterAutospacing="1"/>
         <w:rPr>
@@ -1219,220 +1019,6 @@
           <w:szCs w:val="24"/>
           <w:lang w:val="en-US" w:eastAsia="ru-RU"/>
         </w:rPr>
-        <w:t xml:space="preserve">Saver Rate. </w:t>
-      </w:r>
-      <w:r>
-        <w:rPr>
-          <w:rFonts w:eastAsia="Times New Roman" w:cs="Times New Roman" w:ascii="Times New Roman" w:hAnsi="Times New Roman"/>
-          <w:color w:val="000000"/>
-          <w:sz w:val="24"/>
-          <w:szCs w:val="24"/>
-          <w:lang w:val="en-US" w:eastAsia="ru-RU"/>
-        </w:rPr>
-        <w:t xml:space="preserve">Economy Saver Rate (ESR): ESR is a SAVINGS shipping option where </w:t>
-      </w:r>
-      <w:r>
-        <w:rPr>
-          <w:rFonts w:eastAsia="Times New Roman" w:cs="Times New Roman" w:ascii="Times New Roman" w:hAnsi="Times New Roman"/>
-          <w:color w:val="000000"/>
-          <w:sz w:val="24"/>
-          <w:szCs w:val="24"/>
-          <w:lang w:val="en-US" w:eastAsia="ru-RU"/>
-        </w:rPr>
-        <w:t>Cayad</w:t>
-      </w:r>
-      <w:r>
-        <w:rPr>
-          <w:rFonts w:eastAsia="Times New Roman" w:cs="Times New Roman" w:ascii="Times New Roman" w:hAnsi="Times New Roman"/>
-          <w:color w:val="000000"/>
-          <w:sz w:val="24"/>
-          <w:szCs w:val="24"/>
-          <w:lang w:val="en-US" w:eastAsia="ru-RU"/>
-        </w:rPr>
-        <w:t xml:space="preserve"> will make every possible effort to find a Carrier to ship vehicle at the estimated rate approximately but not guaranteed within seven (7) full work days after the Vehicle Availability Date (VAD) for pickup. However, Customer understands and agrees that this option is a discounted rate whereby </w:t>
-      </w:r>
-      <w:r>
-        <w:rPr>
-          <w:rFonts w:eastAsia="Times New Roman" w:cs="Times New Roman" w:ascii="Times New Roman" w:hAnsi="Times New Roman"/>
-          <w:color w:val="000000"/>
-          <w:sz w:val="24"/>
-          <w:szCs w:val="24"/>
-          <w:lang w:val="en-US" w:eastAsia="ru-RU"/>
-        </w:rPr>
-        <w:t>Cayad</w:t>
-      </w:r>
-      <w:r>
-        <w:rPr>
-          <w:rFonts w:eastAsia="Times New Roman" w:cs="Times New Roman" w:ascii="Times New Roman" w:hAnsi="Times New Roman"/>
-          <w:color w:val="000000"/>
-          <w:sz w:val="24"/>
-          <w:szCs w:val="24"/>
-          <w:lang w:val="en-US" w:eastAsia="ru-RU"/>
-        </w:rPr>
-        <w:t xml:space="preserve"> negotiates with carriers to accept vehicles. Chances of acceptance by carriers at this rate may range from 5% to 30% depending on any number of factors such as prevailing economic conditions and the time of the year. Usually </w:t>
-      </w:r>
-      <w:r>
-        <w:rPr>
-          <w:rFonts w:eastAsia="Times New Roman" w:cs="Times New Roman" w:ascii="Times New Roman" w:hAnsi="Times New Roman"/>
-          <w:color w:val="000000"/>
-          <w:sz w:val="24"/>
-          <w:szCs w:val="24"/>
-          <w:lang w:val="en-US" w:eastAsia="ru-RU"/>
-        </w:rPr>
-        <w:t>Cayad</w:t>
-      </w:r>
-      <w:r>
-        <w:rPr>
-          <w:rFonts w:eastAsia="Times New Roman" w:cs="Times New Roman" w:ascii="Times New Roman" w:hAnsi="Times New Roman"/>
-          <w:color w:val="000000"/>
-          <w:sz w:val="24"/>
-          <w:szCs w:val="24"/>
-          <w:lang w:val="en-US" w:eastAsia="ru-RU"/>
-        </w:rPr>
-        <w:t xml:space="preserve"> ’s initial quotes fall into this category and if a customer wants to upgrade a responsible agent needs to be notified to give a guaranteed rate.</w:t>
-      </w:r>
-    </w:p>
-    <w:p>
-      <w:pPr>
-        <w:pStyle w:val="Normal"/>
-        <w:spacing w:lineRule="auto" w:line="240" w:beforeAutospacing="1" w:afterAutospacing="1"/>
-        <w:rPr>
-          <w:rFonts w:ascii="Times New Roman" w:hAnsi="Times New Roman" w:eastAsia="Times New Roman" w:cs="Times New Roman"/>
-          <w:sz w:val="24"/>
-          <w:szCs w:val="24"/>
-          <w:lang w:val="en-US" w:eastAsia="ru-RU"/>
-        </w:rPr>
-      </w:pPr>
-      <w:r>
-        <w:rPr>
-          <w:rFonts w:eastAsia="Times New Roman" w:cs="Times New Roman" w:ascii="Times New Roman" w:hAnsi="Times New Roman"/>
-          <w:color w:val="000000"/>
-          <w:sz w:val="24"/>
-          <w:szCs w:val="24"/>
-          <w:lang w:val="en-US" w:eastAsia="ru-RU"/>
-        </w:rPr>
-        <w:t>Cayad</w:t>
-      </w:r>
-      <w:r>
-        <w:rPr>
-          <w:rFonts w:eastAsia="Times New Roman" w:cs="Times New Roman" w:ascii="Times New Roman" w:hAnsi="Times New Roman"/>
-          <w:color w:val="000000"/>
-          <w:sz w:val="24"/>
-          <w:szCs w:val="24"/>
-          <w:lang w:val="en-US" w:eastAsia="ru-RU"/>
-        </w:rPr>
-        <w:t xml:space="preserve"> will incrementally increase the price if no carrier show interest for lower price, but customer may accept or decline offers of the carriers for higher prices. It is important to note that timelines specified are NOT absolute, and are subject to normal weather conditions, and normal operations of Carrier. If </w:t>
-      </w:r>
-      <w:r>
-        <w:rPr>
-          <w:rFonts w:eastAsia="Times New Roman" w:cs="Times New Roman" w:ascii="Times New Roman" w:hAnsi="Times New Roman"/>
-          <w:color w:val="000000"/>
-          <w:sz w:val="24"/>
-          <w:szCs w:val="24"/>
-          <w:lang w:val="en-US" w:eastAsia="ru-RU"/>
-        </w:rPr>
-        <w:t>Cayad</w:t>
-      </w:r>
-      <w:r>
-        <w:rPr>
-          <w:rFonts w:eastAsia="Times New Roman" w:cs="Times New Roman" w:ascii="Times New Roman" w:hAnsi="Times New Roman"/>
-          <w:color w:val="000000"/>
-          <w:sz w:val="24"/>
-          <w:szCs w:val="24"/>
-          <w:lang w:val="en-US" w:eastAsia="ru-RU"/>
-        </w:rPr>
-        <w:t xml:space="preserve"> is unable to secure a Carrier within estimated time for estimated amount, and Customer is unwilling to increase the price, </w:t>
-      </w:r>
-      <w:r>
-        <w:rPr>
-          <w:rFonts w:eastAsia="Times New Roman" w:cs="Times New Roman" w:ascii="Times New Roman" w:hAnsi="Times New Roman"/>
-          <w:color w:val="000000"/>
-          <w:sz w:val="24"/>
-          <w:szCs w:val="24"/>
-          <w:lang w:val="en-US" w:eastAsia="ru-RU"/>
-        </w:rPr>
-        <w:t>Cayad</w:t>
-      </w:r>
-      <w:r>
-        <w:rPr>
-          <w:rFonts w:eastAsia="Times New Roman" w:cs="Times New Roman" w:ascii="Times New Roman" w:hAnsi="Times New Roman"/>
-          <w:color w:val="000000"/>
-          <w:sz w:val="24"/>
-          <w:szCs w:val="24"/>
-          <w:lang w:val="en-US" w:eastAsia="ru-RU"/>
-        </w:rPr>
-        <w:t xml:space="preserve"> reserves the right to cancel order, without further liability on part of </w:t>
-      </w:r>
-      <w:r>
-        <w:rPr>
-          <w:rFonts w:eastAsia="Times New Roman" w:cs="Times New Roman" w:ascii="Times New Roman" w:hAnsi="Times New Roman"/>
-          <w:color w:val="000000"/>
-          <w:sz w:val="24"/>
-          <w:szCs w:val="24"/>
-          <w:lang w:val="en-US" w:eastAsia="ru-RU"/>
-        </w:rPr>
-        <w:t>Cayad</w:t>
-      </w:r>
-      <w:r>
-        <w:rPr>
-          <w:rFonts w:eastAsia="Times New Roman" w:cs="Times New Roman" w:ascii="Times New Roman" w:hAnsi="Times New Roman"/>
-          <w:color w:val="000000"/>
-          <w:sz w:val="24"/>
-          <w:szCs w:val="24"/>
-          <w:lang w:val="en-US" w:eastAsia="ru-RU"/>
-        </w:rPr>
-        <w:t>.</w:t>
-      </w:r>
-    </w:p>
-    <w:p>
-      <w:pPr>
-        <w:pStyle w:val="Normal"/>
-        <w:numPr>
-          <w:ilvl w:val="0"/>
-          <w:numId w:val="3"/>
-        </w:numPr>
-        <w:spacing w:lineRule="auto" w:line="240" w:beforeAutospacing="1" w:after="0"/>
-        <w:rPr>
-          <w:rFonts w:ascii="Times New Roman" w:hAnsi="Times New Roman" w:eastAsia="Times New Roman" w:cs="Times New Roman"/>
-          <w:sz w:val="24"/>
-          <w:szCs w:val="24"/>
-          <w:lang w:val="en-US" w:eastAsia="ru-RU"/>
-        </w:rPr>
-      </w:pPr>
-      <w:r>
-        <w:rPr>
-          <w:rFonts w:eastAsia="Times New Roman" w:cs="Times New Roman" w:ascii="Times New Roman" w:hAnsi="Times New Roman"/>
-          <w:sz w:val="24"/>
-          <w:szCs w:val="24"/>
-          <w:lang w:val="en-US" w:eastAsia="ru-RU"/>
-        </w:rPr>
-      </w:r>
-    </w:p>
-    <w:p>
-      <w:pPr>
-        <w:pStyle w:val="Normal"/>
-        <w:numPr>
-          <w:ilvl w:val="1"/>
-          <w:numId w:val="3"/>
-        </w:numPr>
-        <w:spacing w:lineRule="auto" w:line="240" w:before="0" w:afterAutospacing="1"/>
-        <w:rPr>
-          <w:rFonts w:ascii="Times New Roman" w:hAnsi="Times New Roman" w:eastAsia="Times New Roman" w:cs="Times New Roman"/>
-          <w:sz w:val="24"/>
-          <w:szCs w:val="24"/>
-          <w:lang w:val="en-US" w:eastAsia="ru-RU"/>
-        </w:rPr>
-      </w:pPr>
-      <w:r>
-        <w:rPr>
-          <w:rFonts w:eastAsia="Times New Roman" w:cs="Times New Roman" w:ascii="Times New Roman" w:hAnsi="Times New Roman"/>
-          <w:b/>
-          <w:bCs/>
-          <w:color w:val="000000"/>
-          <w:sz w:val="24"/>
-          <w:szCs w:val="24"/>
-          <w:lang w:val="en-US" w:eastAsia="ru-RU"/>
-        </w:rPr>
         <w:t>Guaranteed Rate</w:t>
       </w:r>
       <w:r>
@@ -1443,47 +1029,7 @@
           <w:szCs w:val="24"/>
           <w:lang w:val="en-US" w:eastAsia="ru-RU"/>
         </w:rPr>
-        <w:t xml:space="preserve">. First Class Rate (FCR): The rate quoted for this option is GUARANTEED and will not increase. The FCR has a GUARANTEED set day or next day pick up window agreed between the customer and </w:t>
-      </w:r>
-      <w:r>
-        <w:rPr>
-          <w:rFonts w:eastAsia="Times New Roman" w:cs="Times New Roman" w:ascii="Times New Roman" w:hAnsi="Times New Roman"/>
-          <w:color w:val="000000"/>
-          <w:sz w:val="24"/>
-          <w:szCs w:val="24"/>
-          <w:lang w:val="en-US" w:eastAsia="ru-RU"/>
-        </w:rPr>
-        <w:t>Cayad</w:t>
-      </w:r>
-      <w:r>
-        <w:rPr>
-          <w:rFonts w:eastAsia="Times New Roman" w:cs="Times New Roman" w:ascii="Times New Roman" w:hAnsi="Times New Roman"/>
-          <w:color w:val="000000"/>
-          <w:sz w:val="24"/>
-          <w:szCs w:val="24"/>
-          <w:lang w:val="en-US" w:eastAsia="ru-RU"/>
-        </w:rPr>
-        <w:t xml:space="preserve">. This timeline starts after the first day vehicle is available for pick up. Cayad will compensate carrier should an increase in price occur. If a vehicle is not picked up within the time frame specified, </w:t>
-      </w:r>
-      <w:r>
-        <w:rPr>
-          <w:rFonts w:eastAsia="Times New Roman" w:cs="Times New Roman" w:ascii="Times New Roman" w:hAnsi="Times New Roman"/>
-          <w:color w:val="000000"/>
-          <w:sz w:val="24"/>
-          <w:szCs w:val="24"/>
-          <w:lang w:val="en-US" w:eastAsia="ru-RU"/>
-        </w:rPr>
-        <w:t>Cayad</w:t>
-      </w:r>
-      <w:r>
-        <w:rPr>
-          <w:rFonts w:eastAsia="Times New Roman" w:cs="Times New Roman" w:ascii="Times New Roman" w:hAnsi="Times New Roman"/>
-          <w:color w:val="000000"/>
-          <w:sz w:val="24"/>
-          <w:szCs w:val="24"/>
-          <w:lang w:val="en-US" w:eastAsia="ru-RU"/>
-        </w:rPr>
-        <w:t xml:space="preserve"> will incrementally increase the carrier payment, but such increase will not affect the price quoted to the customer.</w:t>
+        <w:t>. First Class Rate (FCR): The rate quoted for this option is GUARANTEED and will not increase. The FCR has a GUARANTEED set day or next day pick up window agreed between the customer and Cayad. This timeline starts after the first day vehicle is available for pick up. Cayad will compensate carrier should an increase in price occur. If a vehicle is not picked up within the time frame specified, Cayad will incrementally increase the carrier payment, but such increase will not affect the price quoted to the customer.</w:t>
       </w:r>
     </w:p>
     <w:p>
@@ -3125,47 +2671,7 @@
           <w:szCs w:val="24"/>
           <w:lang w:val="en-US" w:eastAsia="ru-RU"/>
         </w:rPr>
-        <w:t xml:space="preserve">These TERMS supersede all prior written or oral representations and constitute the entire agreement between Customer and </w:t>
-      </w:r>
-      <w:r>
-        <w:rPr>
-          <w:rFonts w:eastAsia="Times New Roman" w:cs="Times New Roman" w:ascii="Times New Roman" w:hAnsi="Times New Roman"/>
-          <w:color w:val="000000"/>
-          <w:sz w:val="24"/>
-          <w:szCs w:val="24"/>
-          <w:lang w:val="en-US" w:eastAsia="ru-RU"/>
-        </w:rPr>
-        <w:t>Cayad</w:t>
-      </w:r>
-      <w:r>
-        <w:rPr>
-          <w:rFonts w:eastAsia="Times New Roman" w:cs="Times New Roman" w:ascii="Times New Roman" w:hAnsi="Times New Roman"/>
-          <w:color w:val="000000"/>
-          <w:sz w:val="24"/>
-          <w:szCs w:val="24"/>
-          <w:lang w:val="en-US" w:eastAsia="ru-RU"/>
-        </w:rPr>
-        <w:t xml:space="preserve"> and may not be changed by anyone except for </w:t>
-      </w:r>
-      <w:r>
-        <w:rPr>
-          <w:rFonts w:eastAsia="Times New Roman" w:cs="Times New Roman" w:ascii="Times New Roman" w:hAnsi="Times New Roman"/>
-          <w:color w:val="000000"/>
-          <w:sz w:val="24"/>
-          <w:szCs w:val="24"/>
-          <w:lang w:val="en-US" w:eastAsia="ru-RU"/>
-        </w:rPr>
-        <w:t>Cayad</w:t>
-      </w:r>
-      <w:r>
-        <w:rPr>
-          <w:rFonts w:eastAsia="Times New Roman" w:cs="Times New Roman" w:ascii="Times New Roman" w:hAnsi="Times New Roman"/>
-          <w:color w:val="000000"/>
-          <w:sz w:val="24"/>
-          <w:szCs w:val="24"/>
-          <w:lang w:val="en-US" w:eastAsia="ru-RU"/>
-        </w:rPr>
-        <w:t xml:space="preserve"> . Customer warrants that Customer has read these TERMS in their entirety and by continuing with the transaction, fully understands and agrees to them.</w:t>
+        <w:t>These TERMS supersede all prior written or oral representations and constitute the entire agreement between Customer and Cayad and may not be changed by anyone except for Cayad . Customer warrants that Customer has read these TERMS in their entirety and by continuing with the transaction, fully understands and agrees to them.</w:t>
       </w:r>
     </w:p>
     <w:p>
@@ -3289,19 +2795,7 @@
           <w:szCs w:val="24"/>
           <w:lang w:val="en-US" w:eastAsia="ru-RU"/>
         </w:rPr>
-        <w:t>Cayad Services</w:t>
-      </w:r>
-      <w:r>
-        <w:rPr>
-          <w:rFonts w:eastAsia="Times New Roman" w:cs="Times New Roman" w:ascii="Times New Roman" w:hAnsi="Times New Roman"/>
-          <w:i/>
-          <w:iCs/>
-          <w:color w:val="000000"/>
-          <w:sz w:val="24"/>
-          <w:szCs w:val="24"/>
-          <w:lang w:val="en-US" w:eastAsia="ru-RU"/>
-        </w:rPr>
-        <w:t xml:space="preserve"> LLC.</w:t>
+        <w:t>Cayad Services LLC.</w:t>
       </w:r>
     </w:p>
     <w:p>
@@ -3350,7 +2844,12 @@
         </w:rPr>
       </w:pPr>
       <w:r>
-        <w:rPr/>
+        <w:rPr>
+          <w:rFonts w:eastAsia="Times New Roman" w:cs="Times New Roman" w:ascii="Times New Roman" w:hAnsi="Times New Roman"/>
+          <w:sz w:val="24"/>
+          <w:szCs w:val="24"/>
+          <w:lang w:val="en-US" w:eastAsia="ru-RU"/>
+        </w:rPr>
       </w:r>
     </w:p>
     <w:p>
@@ -3374,7 +2873,7 @@
           <w:szCs w:val="24"/>
           <w:lang w:val="en-US" w:eastAsia="ru-RU"/>
         </w:rPr>
-        <w:t>Phone: (</w:t>
+        <w:t xml:space="preserve">Phone: </w:t>
       </w:r>
       <w:r>
         <w:rPr>
@@ -3386,7 +2885,7 @@
           <w:szCs w:val="24"/>
           <w:lang w:val="en-US" w:eastAsia="ru-RU"/>
         </w:rPr>
-        <w:t>512</w:t>
+        <w:t>(</w:t>
       </w:r>
       <w:r>
         <w:rPr>
@@ -3398,7 +2897,7 @@
           <w:szCs w:val="24"/>
           <w:lang w:val="en-US" w:eastAsia="ru-RU"/>
         </w:rPr>
-        <w:t xml:space="preserve">) </w:t>
+        <w:t>469</w:t>
       </w:r>
       <w:r>
         <w:rPr>
@@ -3410,7 +2909,7 @@
           <w:szCs w:val="24"/>
           <w:lang w:val="en-US" w:eastAsia="ru-RU"/>
         </w:rPr>
-        <w:t>615</w:t>
+        <w:t xml:space="preserve">) </w:t>
       </w:r>
       <w:r>
         <w:rPr>
@@ -3422,8 +2921,20 @@
           <w:szCs w:val="24"/>
           <w:lang w:val="en-US" w:eastAsia="ru-RU"/>
         </w:rPr>
-        <w:t>-</w:t>
-      </w:r>
+        <w:t>619-0747</w:t>
+      </w:r>
+    </w:p>
+    <w:p>
+      <w:pPr>
+        <w:pStyle w:val="Normal"/>
+        <w:spacing w:lineRule="auto" w:line="240" w:beforeAutospacing="1" w:afterAutospacing="1"/>
+        <w:rPr>
+          <w:rFonts w:ascii="Times New Roman" w:hAnsi="Times New Roman" w:eastAsia="Times New Roman" w:cs="Times New Roman"/>
+          <w:sz w:val="24"/>
+          <w:szCs w:val="24"/>
+          <w:lang w:val="en-US" w:eastAsia="ru-RU"/>
+        </w:rPr>
+      </w:pPr>
       <w:r>
         <w:rPr>
           <w:rFonts w:eastAsia="Times New Roman" w:cs="Times New Roman" w:ascii="Times New Roman" w:hAnsi="Times New Roman"/>
@@ -3434,43 +2945,7 @@
           <w:szCs w:val="24"/>
           <w:lang w:val="en-US" w:eastAsia="ru-RU"/>
         </w:rPr>
-        <w:t>98xx</w:t>
-      </w:r>
-    </w:p>
-    <w:p>
-      <w:pPr>
-        <w:pStyle w:val="Normal"/>
-        <w:spacing w:lineRule="auto" w:line="240" w:beforeAutospacing="1" w:afterAutospacing="1"/>
-        <w:rPr>
-          <w:rFonts w:ascii="Times New Roman" w:hAnsi="Times New Roman" w:eastAsia="Times New Roman" w:cs="Times New Roman"/>
-          <w:sz w:val="24"/>
-          <w:szCs w:val="24"/>
-          <w:lang w:val="en-US" w:eastAsia="ru-RU"/>
-        </w:rPr>
-      </w:pPr>
-      <w:r>
-        <w:rPr>
-          <w:rFonts w:eastAsia="Times New Roman" w:cs="Times New Roman" w:ascii="Times New Roman" w:hAnsi="Times New Roman"/>
-          <w:i/>
-          <w:iCs/>
-          <w:color w:val="000000"/>
-          <w:sz w:val="24"/>
-          <w:szCs w:val="24"/>
-          <w:lang w:val="en-US" w:eastAsia="ru-RU"/>
-        </w:rPr>
-        <w:t xml:space="preserve">Email: </w:t>
-      </w:r>
-      <w:r>
-        <w:rPr>
-          <w:rFonts w:eastAsia="Times New Roman" w:cs="Times New Roman" w:ascii="Times New Roman" w:hAnsi="Times New Roman"/>
-          <w:i/>
-          <w:iCs/>
-          <w:color w:val="000000"/>
-          <w:sz w:val="24"/>
-          <w:szCs w:val="24"/>
-          <w:lang w:val="en-US" w:eastAsia="ru-RU"/>
-        </w:rPr>
-        <w:t>info</w:t>
+        <w:t>Email: info</w:t>
       </w:r>
       <w:hyperlink r:id="rId2">
         <w:r>
@@ -3484,33 +2959,7 @@
             <w:u w:val="single"/>
             <w:lang w:val="en-US" w:eastAsia="ru-RU"/>
           </w:rPr>
-          <w:t>@</w:t>
-        </w:r>
-        <w:r>
-          <w:rPr>
-            <w:rFonts w:eastAsia="Times New Roman" w:cs="Times New Roman" w:ascii="Times New Roman" w:hAnsi="Times New Roman"/>
-            <w:i/>
-            <w:iCs/>
-            <w:color w:val="000000"/>
-            <w:sz w:val="24"/>
-            <w:szCs w:val="24"/>
-            <w:u w:val="single"/>
-            <w:lang w:val="en-US" w:eastAsia="ru-RU"/>
-          </w:rPr>
-          <w:t>cayadservices.</w:t>
-        </w:r>
-        <w:r>
-          <w:rPr>
-            <w:rFonts w:eastAsia="Times New Roman" w:cs="Times New Roman" w:ascii="Times New Roman" w:hAnsi="Times New Roman"/>
-            <w:i/>
-            <w:iCs/>
-            <w:color w:val="000000"/>
-            <w:sz w:val="24"/>
-            <w:szCs w:val="24"/>
-            <w:u w:val="single"/>
-            <w:lang w:val="en-US" w:eastAsia="ru-RU"/>
-          </w:rPr>
-          <w:t>com</w:t>
+          <w:t>@cayadservices.com</w:t>
         </w:r>
       </w:hyperlink>
     </w:p>
@@ -3549,33 +2998,7 @@
             <w:u w:val="single"/>
             <w:lang w:val="en-US" w:eastAsia="ru-RU"/>
           </w:rPr>
-          <w:t>www.</w:t>
-        </w:r>
-        <w:r>
-          <w:rPr>
-            <w:rFonts w:eastAsia="Times New Roman" w:cs="Times New Roman" w:ascii="Times New Roman" w:hAnsi="Times New Roman"/>
-            <w:i/>
-            <w:iCs/>
-            <w:color w:val="000000"/>
-            <w:sz w:val="24"/>
-            <w:szCs w:val="24"/>
-            <w:u w:val="single"/>
-            <w:lang w:val="en-US" w:eastAsia="ru-RU"/>
-          </w:rPr>
-          <w:t>cayadservices.</w:t>
-        </w:r>
-        <w:r>
-          <w:rPr>
-            <w:rFonts w:eastAsia="Times New Roman" w:cs="Times New Roman" w:ascii="Times New Roman" w:hAnsi="Times New Roman"/>
-            <w:i/>
-            <w:iCs/>
-            <w:color w:val="000000"/>
-            <w:sz w:val="24"/>
-            <w:szCs w:val="24"/>
-            <w:u w:val="single"/>
-            <w:lang w:val="en-US" w:eastAsia="ru-RU"/>
-          </w:rPr>
-          <w:t>com</w:t>
+          <w:t>www.cayadservices.com</w:t>
         </w:r>
       </w:hyperlink>
     </w:p>
@@ -5471,6 +4894,7 @@
     <w:qFormat/>
     <w:pPr>
       <w:widowControl/>
+      <w:suppressAutoHyphens w:val="true"/>
       <w:bidi w:val="0"/>
       <w:spacing w:lineRule="auto" w:line="259" w:before="0" w:after="160"/>
       <w:jc w:val="left"/>

</xml_diff>